<commit_message>
restructured chapters but have not yet edited content to match new structure
</commit_message>
<xml_diff>
--- a/planning/thesis_brainstorm_brigitte_rough_edit_sept9.docx
+++ b/planning/thesis_brainstorm_brigitte_rough_edit_sept9.docx
@@ -12,12 +12,14 @@
         <w:rPr>
           <w:b/>
           <w:bCs/>
+          <w:highlight w:val="yellow"/>
         </w:rPr>
       </w:pPr>
       <w:r>
         <w:rPr>
           <w:b/>
           <w:bCs/>
+          <w:highlight w:val="yellow"/>
         </w:rPr>
         <w:t>Use present tense</w:t>
       </w:r>
@@ -671,8 +673,33 @@
       </w:pPr>
     </w:p>
     <w:p>
-      <w:r>
-        <w:rPr>
+      <w:pPr>
+        <w:rPr>
+          <w:i/>
+          <w:iCs/>
+          <w:u w:val="single"/>
+        </w:rPr>
+      </w:pPr>
+      <w:r>
+        <w:rPr>
+          <w:i/>
+          <w:iCs/>
+          <w:u w:val="single"/>
+        </w:rPr>
+        <w:t>Brigitte:</w:t>
+      </w:r>
+    </w:p>
+    <w:p>
+      <w:pPr>
+        <w:rPr>
+          <w:i/>
+          <w:iCs/>
+        </w:rPr>
+      </w:pPr>
+      <w:r>
+        <w:rPr>
+          <w:i/>
+          <w:iCs/>
           <w:u w:val="single"/>
         </w:rPr>
         <w:t xml:space="preserve">Chapt.2: Relative strip position measurements using cosmic rays  </w:t>
@@ -685,8 +712,16 @@
           <w:ilvl w:val="0"/>
           <w:numId w:val="7"/>
         </w:numPr>
-      </w:pPr>
-      <w:r>
+        <w:rPr>
+          <w:i/>
+          <w:iCs/>
+        </w:rPr>
+      </w:pPr>
+      <w:r>
+        <w:rPr>
+          <w:i/>
+          <w:iCs/>
+        </w:rPr>
         <w:t>Experimental setup</w:t>
       </w:r>
     </w:p>
@@ -697,19 +732,40 @@
           <w:ilvl w:val="1"/>
           <w:numId w:val="7"/>
         </w:numPr>
+        <w:rPr>
+          <w:i/>
+          <w:iCs/>
+        </w:rPr>
       </w:pPr>
       <w:proofErr w:type="spellStart"/>
       <w:r>
+        <w:rPr>
+          <w:i/>
+          <w:iCs/>
+        </w:rPr>
+        <w:lastRenderedPageBreak/>
         <w:t>sTGC</w:t>
       </w:r>
       <w:proofErr w:type="spellEnd"/>
       <w:r>
+        <w:rPr>
+          <w:i/>
+          <w:iCs/>
+        </w:rPr>
         <w:t xml:space="preserve"> placed in test bench</w:t>
       </w:r>
       <w:r>
+        <w:rPr>
+          <w:i/>
+          <w:iCs/>
+        </w:rPr>
         <w:t xml:space="preserve"> structure (Fig2.1)</w:t>
       </w:r>
       <w:r>
+        <w:rPr>
+          <w:i/>
+          <w:iCs/>
+        </w:rPr>
         <w:t xml:space="preserve"> </w:t>
       </w:r>
     </w:p>
@@ -720,9 +776,16 @@
           <w:ilvl w:val="1"/>
           <w:numId w:val="7"/>
         </w:numPr>
-      </w:pPr>
-      <w:r>
-        <w:lastRenderedPageBreak/>
+        <w:rPr>
+          <w:i/>
+          <w:iCs/>
+        </w:rPr>
+      </w:pPr>
+      <w:r>
+        <w:rPr>
+          <w:i/>
+          <w:iCs/>
+        </w:rPr>
         <w:t>quad instrumented with front-end readout electronics designed to amplify signal from each electrode and to measure signal peak amplitude.</w:t>
       </w:r>
     </w:p>
@@ -733,8 +796,16 @@
           <w:ilvl w:val="1"/>
           <w:numId w:val="7"/>
         </w:numPr>
-      </w:pPr>
-      <w:r>
+        <w:rPr>
+          <w:i/>
+          <w:iCs/>
+        </w:rPr>
+      </w:pPr>
+      <w:r>
+        <w:rPr>
+          <w:i/>
+          <w:iCs/>
+        </w:rPr>
         <w:t>hodoscope made of plastic scintillator detector planes on top/bottom of structure. Coincidence provides signal to trigger readout of quad.</w:t>
       </w:r>
     </w:p>
@@ -745,8 +816,16 @@
           <w:ilvl w:val="1"/>
           <w:numId w:val="7"/>
         </w:numPr>
-      </w:pPr>
-      <w:r>
+        <w:rPr>
+          <w:i/>
+          <w:iCs/>
+        </w:rPr>
+      </w:pPr>
+      <w:r>
+        <w:rPr>
+          <w:i/>
+          <w:iCs/>
+        </w:rPr>
         <w:t>Quads operated with a pentane-CO2 gas mixture, and nominal voltage value of 2.9 kV [no need to mention 3.1kV since you don’t use it. Will mention it just in the syst. uncertainty part]</w:t>
       </w:r>
     </w:p>
@@ -757,8 +836,16 @@
           <w:ilvl w:val="0"/>
           <w:numId w:val="7"/>
         </w:numPr>
-      </w:pPr>
-      <w:r>
+        <w:rPr>
+          <w:i/>
+          <w:iCs/>
+        </w:rPr>
+      </w:pPr>
+      <w:r>
+        <w:rPr>
+          <w:i/>
+          <w:iCs/>
+        </w:rPr>
         <w:t>Data acquisition</w:t>
       </w:r>
     </w:p>
@@ -769,16 +856,32 @@
           <w:ilvl w:val="1"/>
           <w:numId w:val="7"/>
         </w:numPr>
-      </w:pPr>
-      <w:r>
+        <w:rPr>
+          <w:i/>
+          <w:iCs/>
+        </w:rPr>
+      </w:pPr>
+      <w:r>
+        <w:rPr>
+          <w:i/>
+          <w:iCs/>
+        </w:rPr>
         <w:t xml:space="preserve">Signals from strip and wire electrodes readout by prototype ASICs designed for the readout of both </w:t>
       </w:r>
       <w:proofErr w:type="spellStart"/>
       <w:r>
+        <w:rPr>
+          <w:i/>
+          <w:iCs/>
+        </w:rPr>
         <w:t>sTGC</w:t>
       </w:r>
       <w:proofErr w:type="spellEnd"/>
       <w:r>
+        <w:rPr>
+          <w:i/>
+          <w:iCs/>
+        </w:rPr>
         <w:t xml:space="preserve"> and Micromegas detectors, and hosted on FEB.</w:t>
       </w:r>
     </w:p>
@@ -789,8 +892,16 @@
           <w:ilvl w:val="1"/>
           <w:numId w:val="7"/>
         </w:numPr>
-      </w:pPr>
-      <w:r>
+        <w:rPr>
+          <w:i/>
+          <w:iCs/>
+        </w:rPr>
+      </w:pPr>
+      <w:r>
+        <w:rPr>
+          <w:i/>
+          <w:iCs/>
+        </w:rPr>
         <w:t>ASIC designed to amplify signal and to measure signal peak amplitude, from each electrode.</w:t>
       </w:r>
     </w:p>
@@ -801,8 +912,16 @@
           <w:ilvl w:val="1"/>
           <w:numId w:val="7"/>
         </w:numPr>
-      </w:pPr>
-      <w:r>
+        <w:rPr>
+          <w:i/>
+          <w:iCs/>
+        </w:rPr>
+      </w:pPr>
+      <w:r>
+        <w:rPr>
+          <w:i/>
+          <w:iCs/>
+        </w:rPr>
         <w:t xml:space="preserve">Using </w:t>
       </w:r>
     </w:p>
@@ -813,8 +932,16 @@
           <w:ilvl w:val="1"/>
           <w:numId w:val="7"/>
         </w:numPr>
-      </w:pPr>
-      <w:r>
+        <w:rPr>
+          <w:i/>
+          <w:iCs/>
+        </w:rPr>
+      </w:pPr>
+      <w:r>
+        <w:rPr>
+          <w:i/>
+          <w:iCs/>
+        </w:rPr>
         <w:t>Readout thresholds are tuned manually to optimize signal efficiency vs background rate.</w:t>
       </w:r>
     </w:p>
@@ -826,56 +953,18 @@
           <w:numId w:val="7"/>
         </w:numPr>
         <w:rPr>
+          <w:i/>
+          <w:iCs/>
           <w:lang w:val="en-CA"/>
         </w:rPr>
       </w:pPr>
       <w:r>
         <w:rPr>
+          <w:i/>
+          <w:iCs/>
           <w:lang w:val="en-CA"/>
         </w:rPr>
-        <w:t xml:space="preserve">Strip electrode readout done using </w:t>
-      </w:r>
-      <w:r>
-        <w:rPr>
-          <w:lang w:val="en-CA"/>
-        </w:rPr>
-        <w:t>so-called “neighbour triggering” feature</w:t>
-      </w:r>
-      <w:r>
-        <w:rPr>
-          <w:lang w:val="en-CA"/>
-        </w:rPr>
-        <w:t xml:space="preserve"> of the custom ASIC</w:t>
-      </w:r>
-      <w:r>
-        <w:rPr>
-          <w:lang w:val="en-CA"/>
-        </w:rPr>
-        <w:t xml:space="preserve">, </w:t>
-      </w:r>
-      <w:r>
-        <w:rPr>
-          <w:lang w:val="en-CA"/>
-        </w:rPr>
-        <w:t xml:space="preserve">that allows the </w:t>
-      </w:r>
-      <w:r>
-        <w:rPr>
-          <w:lang w:val="en-CA"/>
-        </w:rPr>
-        <w:t xml:space="preserve">read out </w:t>
-      </w:r>
-      <w:r>
-        <w:rPr>
-          <w:lang w:val="en-CA"/>
-        </w:rPr>
-        <w:t xml:space="preserve">of </w:t>
-      </w:r>
-      <w:r>
-        <w:rPr>
-          <w:lang w:val="en-CA"/>
-        </w:rPr>
-        <w:t xml:space="preserve">channels that are neighbours of those with a signal above threshold. </w:t>
+        <w:t xml:space="preserve">Strip electrode readout done using so-called “neighbour triggering” feature of the custom ASIC, that allows the read out of channels that are neighbours of those with a signal above threshold. </w:t>
       </w:r>
     </w:p>
     <w:p>
@@ -885,16 +974,32 @@
           <w:ilvl w:val="1"/>
           <w:numId w:val="7"/>
         </w:numPr>
-      </w:pPr>
-      <w:r>
+        <w:rPr>
+          <w:i/>
+          <w:iCs/>
+        </w:rPr>
+      </w:pPr>
+      <w:r>
+        <w:rPr>
+          <w:i/>
+          <w:iCs/>
+        </w:rPr>
         <w:t xml:space="preserve">For each Canadian-made quad, a minimum of </w:t>
       </w:r>
       <w:proofErr w:type="spellStart"/>
       <w:r>
+        <w:rPr>
+          <w:i/>
+          <w:iCs/>
+        </w:rPr>
         <w:t>xxxx</w:t>
       </w:r>
       <w:proofErr w:type="spellEnd"/>
       <w:r>
+        <w:rPr>
+          <w:i/>
+          <w:iCs/>
+        </w:rPr>
         <w:t xml:space="preserve"> triggers were recorded corresponding to typical length of data taking of xxx hours.</w:t>
       </w:r>
     </w:p>
@@ -905,6 +1010,10 @@
           <w:ilvl w:val="1"/>
           <w:numId w:val="7"/>
         </w:numPr>
+        <w:rPr>
+          <w:i/>
+          <w:iCs/>
+        </w:rPr>
       </w:pPr>
     </w:p>
     <w:p>
@@ -914,8 +1023,16 @@
           <w:ilvl w:val="0"/>
           <w:numId w:val="7"/>
         </w:numPr>
-      </w:pPr>
-      <w:r>
+        <w:rPr>
+          <w:i/>
+          <w:iCs/>
+        </w:rPr>
+      </w:pPr>
+      <w:r>
+        <w:rPr>
+          <w:i/>
+          <w:iCs/>
+        </w:rPr>
         <w:t>Data preparation</w:t>
       </w:r>
     </w:p>
@@ -926,8 +1043,16 @@
           <w:ilvl w:val="0"/>
           <w:numId w:val="7"/>
         </w:numPr>
-      </w:pPr>
-      <w:r>
+        <w:rPr>
+          <w:i/>
+          <w:iCs/>
+        </w:rPr>
+      </w:pPr>
+      <w:r>
+        <w:rPr>
+          <w:i/>
+          <w:iCs/>
+        </w:rPr>
         <w:t>Charge cluster reconstruction</w:t>
       </w:r>
     </w:p>
@@ -938,8 +1063,16 @@
           <w:ilvl w:val="0"/>
           <w:numId w:val="7"/>
         </w:numPr>
-      </w:pPr>
-      <w:r>
+        <w:rPr>
+          <w:i/>
+          <w:iCs/>
+        </w:rPr>
+      </w:pPr>
+      <w:r>
+        <w:rPr>
+          <w:i/>
+          <w:iCs/>
+        </w:rPr>
         <w:t>Track reconstruction</w:t>
       </w:r>
     </w:p>
@@ -950,8 +1083,16 @@
           <w:ilvl w:val="0"/>
           <w:numId w:val="7"/>
         </w:numPr>
-      </w:pPr>
-      <w:r>
+        <w:rPr>
+          <w:i/>
+          <w:iCs/>
+        </w:rPr>
+      </w:pPr>
+      <w:r>
+        <w:rPr>
+          <w:i/>
+          <w:iCs/>
+        </w:rPr>
         <w:t>Analysis (of track residual measurements)</w:t>
       </w:r>
     </w:p>
@@ -962,19 +1103,33 @@
           <w:ilvl w:val="0"/>
           <w:numId w:val="7"/>
         </w:numPr>
-      </w:pPr>
-      <w:r>
+        <w:rPr>
+          <w:i/>
+          <w:iCs/>
+        </w:rPr>
+      </w:pPr>
+      <w:r>
+        <w:rPr>
+          <w:i/>
+          <w:iCs/>
+        </w:rPr>
         <w:t>Systematic uncertainties</w:t>
       </w:r>
     </w:p>
     <w:p>
       <w:pPr>
         <w:pStyle w:val="ListParagraph"/>
-      </w:pPr>
-    </w:p>
-    <w:p>
-      <w:pPr>
-        <w:rPr>
+        <w:rPr>
+          <w:i/>
+          <w:iCs/>
+        </w:rPr>
+      </w:pPr>
+    </w:p>
+    <w:p>
+      <w:pPr>
+        <w:rPr>
+          <w:i/>
+          <w:iCs/>
           <w:u w:val="single"/>
         </w:rPr>
       </w:pPr>
@@ -982,11 +1137,15 @@
     <w:p>
       <w:pPr>
         <w:rPr>
+          <w:i/>
+          <w:iCs/>
           <w:u w:val="single"/>
         </w:rPr>
       </w:pPr>
       <w:r>
         <w:rPr>
+          <w:i/>
+          <w:iCs/>
           <w:u w:val="single"/>
         </w:rPr>
         <w:t>Chapt.3: Relative strip position measurements using x-rays.</w:t>
@@ -995,11 +1154,15 @@
     <w:p>
       <w:pPr>
         <w:rPr>
+          <w:i/>
+          <w:iCs/>
           <w:u w:val="single"/>
         </w:rPr>
       </w:pPr>
       <w:r>
         <w:rPr>
+          <w:i/>
+          <w:iCs/>
           <w:u w:val="single"/>
         </w:rPr>
         <w:t>Chapt.4: Validation of x-ray strip position measurements with cosmic muon data.</w:t>
@@ -1186,6 +1349,7 @@
         <w:rPr>
           <w:u w:val="single"/>
         </w:rPr>
+        <w:lastRenderedPageBreak/>
         <w:t>Datasets for</w:t>
       </w:r>
       <w:r>
@@ -1213,7 +1377,6 @@
           <w:i/>
           <w:iCs/>
         </w:rPr>
-        <w:lastRenderedPageBreak/>
         <w:t>Should I include a quick section on CMM data?</w:t>
       </w:r>
       <w:r>
@@ -1813,6 +1976,7 @@
         </w:numPr>
       </w:pPr>
       <w:r>
+        <w:lastRenderedPageBreak/>
         <w:t>We bin around the x-ray point</w:t>
       </w:r>
     </w:p>
@@ -1828,7 +1992,6 @@
         <w:rPr>
           <w:highlight w:val="yellow"/>
         </w:rPr>
-        <w:lastRenderedPageBreak/>
         <w:t>Choice of the area of the region of interest – ask Brigitte</w:t>
       </w:r>
     </w:p>
@@ -2352,6 +2515,7 @@
     </w:p>
     <w:p>
       <w:r>
+        <w:lastRenderedPageBreak/>
         <w:t xml:space="preserve">… </w:t>
       </w:r>
       <w:proofErr w:type="spellStart"/>
@@ -2373,7 +2537,6 @@
         <w:rPr>
           <w:u w:val="single"/>
         </w:rPr>
-        <w:lastRenderedPageBreak/>
         <w:t>Appendix B: Study of systematic uncertainties</w:t>
       </w:r>
     </w:p>

</xml_diff>